<commit_message>
buổi 4: quy hoạch động
</commit_message>
<xml_diff>
--- a/kienthuc.docx
+++ b/kienthuc.docx
@@ -348,57 +348,290 @@
           <w:b/>
         </w:rPr>
       </w:pPr>
+      <w:r>
+        <w:rPr>
+          <w:b/>
+        </w:rPr>
+        <w:t>Hiểu biết</w:t>
+      </w:r>
+    </w:p>
+    <w:p>
+      <w:pPr>
+        <w:pStyle w:val="ListParagraph"/>
+        <w:numPr>
+          <w:ilvl w:val="0"/>
+          <w:numId w:val="6"/>
+        </w:numPr>
+      </w:pPr>
+      <w:r>
+        <w:t xml:space="preserve">2 </w:t>
+      </w:r>
+      <w:r>
+        <w:t>con trỏ,</w:t>
+      </w:r>
+      <w:r>
+        <w:t xml:space="preserve"> </w:t>
+      </w:r>
+      <w:r>
+        <w:t>sliding window</w:t>
+      </w:r>
+    </w:p>
+    <w:p>
+      <w:pPr>
+        <w:pStyle w:val="ListParagraph"/>
+        <w:numPr>
+          <w:ilvl w:val="0"/>
+          <w:numId w:val="6"/>
+        </w:numPr>
+      </w:pPr>
+      <w:r>
+        <w:t>Prefix sum (cộng cuốn chiếu)</w:t>
+      </w:r>
+    </w:p>
+    <w:p>
+      <w:pPr>
+        <w:pStyle w:val="ListParagraph"/>
+        <w:numPr>
+          <w:ilvl w:val="0"/>
+          <w:numId w:val="6"/>
+        </w:numPr>
+      </w:pPr>
+      <w:r>
+        <w:t>Đệ quy</w:t>
+      </w:r>
+    </w:p>
+    <w:p>
+      <w:pPr>
+        <w:pStyle w:val="ListParagraph"/>
+        <w:numPr>
+          <w:ilvl w:val="0"/>
+          <w:numId w:val="6"/>
+        </w:numPr>
+        <w:rPr>
+          <w:i/>
+        </w:rPr>
+      </w:pPr>
+      <w:r>
+        <w:rPr>
+          <w:i/>
+        </w:rPr>
+        <w:t>Monotonic Stack</w:t>
+      </w:r>
+    </w:p>
+    <w:p>
+      <w:pPr>
+        <w:pStyle w:val="ListParagraph"/>
+        <w:numPr>
+          <w:ilvl w:val="0"/>
+          <w:numId w:val="6"/>
+        </w:numPr>
+        <w:rPr>
+          <w:i/>
+        </w:rPr>
+      </w:pPr>
+      <w:r>
+        <w:rPr>
+          <w:i/>
+        </w:rPr>
+        <w:t>Xử lý bit (and</w:t>
+      </w:r>
+      <w:r>
+        <w:rPr>
+          <w:i/>
+        </w:rPr>
+        <w:t xml:space="preserve"> &amp;</w:t>
+      </w:r>
+      <w:r>
+        <w:rPr>
+          <w:i/>
+        </w:rPr>
+        <w:t>, or</w:t>
+      </w:r>
+      <w:r>
+        <w:rPr>
+          <w:i/>
+        </w:rPr>
+        <w:t xml:space="preserve"> |</w:t>
+      </w:r>
+      <w:r>
+        <w:rPr>
+          <w:i/>
+        </w:rPr>
+        <w:t>, xor</w:t>
+      </w:r>
+      <w:r>
+        <w:rPr>
+          <w:i/>
+        </w:rPr>
+        <w:t xml:space="preserve"> ^, not !, dịch bit &gt;&gt; và &lt;&lt;)</w:t>
+      </w:r>
+    </w:p>
+    <w:p>
+      <w:pPr>
+        <w:pStyle w:val="ListParagraph"/>
+        <w:numPr>
+          <w:ilvl w:val="0"/>
+          <w:numId w:val="8"/>
+        </w:numPr>
+        <w:rPr>
+          <w:b/>
+        </w:rPr>
+      </w:pPr>
+      <w:r>
+        <w:rPr>
+          <w:b/>
+        </w:rPr>
+        <w:t>Nâng cao</w:t>
+      </w:r>
+    </w:p>
+    <w:p>
+      <w:pPr>
+        <w:pStyle w:val="ListParagraph"/>
+        <w:numPr>
+          <w:ilvl w:val="0"/>
+          <w:numId w:val="6"/>
+        </w:numPr>
+      </w:pPr>
+      <w:r>
+        <w:t>Quay lui</w:t>
+      </w:r>
+    </w:p>
+    <w:p>
+      <w:pPr>
+        <w:pStyle w:val="ListParagraph"/>
+        <w:numPr>
+          <w:ilvl w:val="0"/>
+          <w:numId w:val="6"/>
+        </w:numPr>
+      </w:pPr>
+      <w:r>
+        <w:t>Quy hoạch động</w:t>
+      </w:r>
+    </w:p>
+    <w:p>
+      <w:pPr>
+        <w:pStyle w:val="ListParagraph"/>
+        <w:numPr>
+          <w:ilvl w:val="1"/>
+          <w:numId w:val="6"/>
+        </w:numPr>
+      </w:pPr>
+      <w:r>
+        <w:t xml:space="preserve">Cơ bản down-top, </w:t>
+      </w:r>
+      <w:r>
+        <w:t>t</w:t>
+      </w:r>
+      <w:r>
+        <w:t>op down</w:t>
+      </w:r>
+    </w:p>
+    <w:p>
+      <w:pPr>
+        <w:pStyle w:val="ListParagraph"/>
+        <w:numPr>
+          <w:ilvl w:val="1"/>
+          <w:numId w:val="6"/>
+        </w:numPr>
+      </w:pPr>
+      <w:r>
+        <w:t>Nhân ma trận</w:t>
+      </w:r>
+    </w:p>
+    <w:p>
+      <w:pPr>
+        <w:pStyle w:val="ListParagraph"/>
+        <w:numPr>
+          <w:ilvl w:val="1"/>
+          <w:numId w:val="6"/>
+        </w:numPr>
+      </w:pPr>
+      <w:r>
+        <w:t>Bitmask</w:t>
+      </w:r>
+    </w:p>
+    <w:p>
+      <w:pPr>
+        <w:pStyle w:val="ListParagraph"/>
+        <w:numPr>
+          <w:ilvl w:val="0"/>
+          <w:numId w:val="6"/>
+        </w:numPr>
+      </w:pPr>
+      <w:r>
+        <w:t>Chia</w:t>
+      </w:r>
+      <w:r>
+        <w:t xml:space="preserve"> để trị</w:t>
+      </w:r>
+    </w:p>
+    <w:p>
+      <w:pPr>
+        <w:pStyle w:val="ListParagraph"/>
+        <w:numPr>
+          <w:ilvl w:val="1"/>
+          <w:numId w:val="6"/>
+        </w:numPr>
+      </w:pPr>
+      <w:r>
+        <w:t>Tìm kiếm nhị ph</w:t>
+      </w:r>
       <w:bookmarkStart w:id="0" w:name="_GoBack"/>
-      <w:r>
-        <w:rPr>
-          <w:b/>
-        </w:rPr>
-        <w:t>Hiểu biết</w:t>
-      </w:r>
-    </w:p>
-    <w:p>
-      <w:pPr>
-        <w:pStyle w:val="ListParagraph"/>
-        <w:numPr>
-          <w:ilvl w:val="0"/>
-          <w:numId w:val="6"/>
-        </w:numPr>
-      </w:pPr>
-      <w:r>
-        <w:t xml:space="preserve">2 </w:t>
-      </w:r>
-      <w:r>
-        <w:t>con trỏ,</w:t>
-      </w:r>
-      <w:r>
-        <w:t xml:space="preserve"> </w:t>
-      </w:r>
-      <w:r>
-        <w:t>sliding window</w:t>
-      </w:r>
-    </w:p>
-    <w:p>
-      <w:pPr>
-        <w:pStyle w:val="ListParagraph"/>
-        <w:numPr>
-          <w:ilvl w:val="0"/>
-          <w:numId w:val="6"/>
-        </w:numPr>
-      </w:pPr>
-      <w:r>
-        <w:t>Prefix sum (cộng cuốn chiếu)</w:t>
-      </w:r>
-    </w:p>
-    <w:p>
-      <w:pPr>
-        <w:pStyle w:val="ListParagraph"/>
-        <w:numPr>
-          <w:ilvl w:val="0"/>
-          <w:numId w:val="6"/>
-        </w:numPr>
-      </w:pPr>
-      <w:r>
-        <w:t>Đệ quy</w:t>
+      <w:bookmarkEnd w:id="0"/>
+      <w:r>
+        <w:t>ân</w:t>
+      </w:r>
+    </w:p>
+    <w:p>
+      <w:pPr>
+        <w:pStyle w:val="ListParagraph"/>
+        <w:numPr>
+          <w:ilvl w:val="1"/>
+          <w:numId w:val="6"/>
+        </w:numPr>
+      </w:pPr>
+      <w:r>
+        <w:lastRenderedPageBreak/>
+        <w:t>Merge</w:t>
+      </w:r>
+    </w:p>
+    <w:p>
+      <w:pPr>
+        <w:pStyle w:val="ListParagraph"/>
+        <w:numPr>
+          <w:ilvl w:val="1"/>
+          <w:numId w:val="6"/>
+        </w:numPr>
+      </w:pPr>
+      <w:r>
+        <w:t>Tree</w:t>
+      </w:r>
+    </w:p>
+    <w:p>
+      <w:pPr>
+        <w:pStyle w:val="ListParagraph"/>
+        <w:numPr>
+          <w:ilvl w:val="0"/>
+          <w:numId w:val="6"/>
+        </w:numPr>
+      </w:pPr>
+      <w:r>
+        <w:t>Tham la</w:t>
+      </w:r>
+      <w:r>
+        <w:t>m</w:t>
+      </w:r>
+    </w:p>
+    <w:p>
+      <w:pPr>
+        <w:pStyle w:val="ListParagraph"/>
+        <w:numPr>
+          <w:ilvl w:val="0"/>
+          <w:numId w:val="6"/>
+        </w:numPr>
+      </w:pPr>
+      <w:r>
+        <w:t>BFS, DFS</w:t>
       </w:r>
     </w:p>
     <w:p>
@@ -416,7 +649,7 @@
         <w:rPr>
           <w:i/>
         </w:rPr>
-        <w:t>Monotonic Stack</w:t>
+        <w:t>Union Find</w:t>
       </w:r>
     </w:p>
     <w:p>
@@ -431,134 +664,7 @@
         </w:rPr>
       </w:pPr>
       <w:r>
-        <w:rPr>
-          <w:i/>
-        </w:rPr>
-        <w:t>Xử lý bit (and</w:t>
-      </w:r>
-      <w:r>
-        <w:rPr>
-          <w:i/>
-        </w:rPr>
-        <w:t xml:space="preserve"> &amp;</w:t>
-      </w:r>
-      <w:r>
-        <w:rPr>
-          <w:i/>
-        </w:rPr>
-        <w:t>, or</w:t>
-      </w:r>
-      <w:r>
-        <w:rPr>
-          <w:i/>
-        </w:rPr>
-        <w:t xml:space="preserve"> |</w:t>
-      </w:r>
-      <w:r>
-        <w:rPr>
-          <w:i/>
-        </w:rPr>
-        <w:t>, xor</w:t>
-      </w:r>
-      <w:r>
-        <w:rPr>
-          <w:i/>
-        </w:rPr>
-        <w:t xml:space="preserve"> ^, not !, dịch bit &gt;&gt; và &lt;&lt;)</w:t>
-      </w:r>
-    </w:p>
-    <w:p>
-      <w:pPr>
-        <w:pStyle w:val="ListParagraph"/>
-        <w:numPr>
-          <w:ilvl w:val="0"/>
-          <w:numId w:val="8"/>
-        </w:numPr>
-        <w:rPr>
-          <w:b/>
-        </w:rPr>
-      </w:pPr>
-      <w:r>
-        <w:rPr>
-          <w:b/>
-        </w:rPr>
-        <w:t>Nâng cao</w:t>
-      </w:r>
-    </w:p>
-    <w:p>
-      <w:pPr>
-        <w:pStyle w:val="ListParagraph"/>
-        <w:numPr>
-          <w:ilvl w:val="0"/>
-          <w:numId w:val="6"/>
-        </w:numPr>
-      </w:pPr>
-      <w:r>
-        <w:t>Chia</w:t>
-      </w:r>
-      <w:r>
-        <w:t xml:space="preserve"> để trị, Tham lam, Quy hoạch động, Quay lui</w:t>
-      </w:r>
-    </w:p>
-    <w:p>
-      <w:pPr>
-        <w:pStyle w:val="ListParagraph"/>
-        <w:numPr>
-          <w:ilvl w:val="0"/>
-          <w:numId w:val="6"/>
-        </w:numPr>
-      </w:pPr>
-      <w:r>
-        <w:t>BFS, DFS</w:t>
-      </w:r>
-    </w:p>
-    <w:p>
-      <w:pPr>
-        <w:pStyle w:val="ListParagraph"/>
-        <w:numPr>
-          <w:ilvl w:val="0"/>
-          <w:numId w:val="6"/>
-        </w:numPr>
-        <w:rPr>
-          <w:i/>
-        </w:rPr>
-      </w:pPr>
-      <w:r>
-        <w:rPr>
-          <w:i/>
-        </w:rPr>
-        <w:t>Union Find</w:t>
-      </w:r>
-    </w:p>
-    <w:bookmarkEnd w:id="0"/>
-    <w:p>
-      <w:pPr>
-        <w:pStyle w:val="ListParagraph"/>
-        <w:numPr>
-          <w:ilvl w:val="0"/>
-          <w:numId w:val="6"/>
-        </w:numPr>
-      </w:pPr>
-      <w:r>
         <w:t>Lý thuyết trò chơi</w:t>
-      </w:r>
-    </w:p>
-    <w:p>
-      <w:pPr>
-        <w:pStyle w:val="ListParagraph"/>
-        <w:numPr>
-          <w:ilvl w:val="0"/>
-          <w:numId w:val="6"/>
-        </w:numPr>
-        <w:rPr>
-          <w:i/>
-        </w:rPr>
-      </w:pPr>
-      <w:r>
-        <w:rPr>
-          <w:i/>
-        </w:rPr>
-        <w:t>Nhân ma trận (Lũy thừa ma trận)</w:t>
       </w:r>
     </w:p>
     <w:p>
@@ -950,7 +1056,7 @@
         <w:b/>
       </w:rPr>
     </w:lvl>
-    <w:lvl w:ilvl="1" w:tplc="04090003" w:tentative="1">
+    <w:lvl w:ilvl="1" w:tplc="04090003">
       <w:start w:val="1"/>
       <w:numFmt w:val="bullet"/>
       <w:lvlText w:val="o"/>

</xml_diff>